<commit_message>
added final iteration of activity diagram
</commit_message>
<xml_diff>
--- a/TechnicalDocument.docx
+++ b/TechnicalDocument.docx
@@ -7547,19 +7547,10 @@
           <w:sz w:val="24"/>
         </w:rPr>
         <w:lastRenderedPageBreak/>
-        <w:t>4.1.3 Final</w:t>
-      </w:r>
-      <w:r>
-        <w:rPr>
-          <w:rFonts w:ascii="Times New Roman" w:hAnsi="Times New Roman" w:cs="Times New Roman"/>
-          <w:sz w:val="24"/>
-        </w:rPr>
-        <w:t xml:space="preserve"> Iteration</w:t>
-      </w:r>
-    </w:p>
-    <w:p>
-      <w:bookmarkStart w:id="32" w:name="_GoBack"/>
-      <w:bookmarkEnd w:id="32"/>
+        <w:t>4.1.3 Final Iteration</w:t>
+      </w:r>
+    </w:p>
+    <w:p>
       <w:r>
         <w:rPr>
           <w:noProof/>
@@ -8058,7 +8049,7 @@
           <w:sz w:val="24"/>
         </w:rPr>
       </w:pPr>
-      <w:bookmarkStart w:id="33" w:name="_Toc518676542"/>
+      <w:bookmarkStart w:id="32" w:name="_Toc518676542"/>
       <w:r>
         <w:rPr>
           <w:rFonts w:ascii="Times New Roman" w:hAnsi="Times New Roman" w:cs="Times New Roman"/>
@@ -8067,7 +8058,7 @@
         <w:lastRenderedPageBreak/>
         <w:t>4.3 Activity Diagrams</w:t>
       </w:r>
-      <w:bookmarkEnd w:id="33"/>
+      <w:bookmarkEnd w:id="32"/>
     </w:p>
     <w:p>
       <w:pPr>
@@ -8252,8 +8243,7 @@
         <w:jc w:val="center"/>
         <w:rPr>
           <w:rFonts w:ascii="Arial" w:hAnsi="Arial" w:cs="Arial"/>
-          <w:sz w:val="32"/>
-          <w:szCs w:val="32"/>
+          <w:u w:val="single"/>
         </w:rPr>
       </w:pPr>
       <w:r>
@@ -8313,6 +8303,225 @@
           </wp:inline>
         </w:drawing>
       </w:r>
+    </w:p>
+    <w:p>
+      <w:pPr>
+        <w:pStyle w:val="Heading2"/>
+        <w:rPr>
+          <w:rFonts w:ascii="Times New Roman" w:hAnsi="Times New Roman" w:cs="Times New Roman"/>
+          <w:sz w:val="24"/>
+        </w:rPr>
+      </w:pPr>
+      <w:r>
+        <w:rPr>
+          <w:rFonts w:ascii="Times New Roman" w:hAnsi="Times New Roman" w:cs="Times New Roman"/>
+          <w:sz w:val="24"/>
+        </w:rPr>
+        <w:lastRenderedPageBreak/>
+        <w:t>4.3</w:t>
+      </w:r>
+      <w:r>
+        <w:rPr>
+          <w:rFonts w:ascii="Times New Roman" w:hAnsi="Times New Roman" w:cs="Times New Roman"/>
+          <w:sz w:val="24"/>
+        </w:rPr>
+        <w:t>.1</w:t>
+      </w:r>
+      <w:r>
+        <w:rPr>
+          <w:rFonts w:ascii="Times New Roman" w:hAnsi="Times New Roman" w:cs="Times New Roman"/>
+          <w:sz w:val="24"/>
+        </w:rPr>
+        <w:t xml:space="preserve"> Activity Diagrams</w:t>
+      </w:r>
+      <w:r>
+        <w:rPr>
+          <w:rFonts w:ascii="Times New Roman" w:hAnsi="Times New Roman" w:cs="Times New Roman"/>
+          <w:sz w:val="24"/>
+        </w:rPr>
+        <w:t xml:space="preserve"> Final Iterations </w:t>
+      </w:r>
+      <w:r>
+        <w:rPr>
+          <w:rFonts w:ascii="Times New Roman" w:hAnsi="Times New Roman" w:cs="Times New Roman"/>
+          <w:noProof/>
+          <w:sz w:val="24"/>
+        </w:rPr>
+        <w:drawing>
+          <wp:inline distT="0" distB="0" distL="0" distR="0">
+            <wp:extent cx="4371975" cy="7419975"/>
+            <wp:effectExtent l="0" t="0" r="9525" b="9525"/>
+            <wp:docPr id="18" name="Picture 18"/>
+            <wp:cNvGraphicFramePr>
+              <a:graphicFrameLocks xmlns:a="http://schemas.openxmlformats.org/drawingml/2006/main" noChangeAspect="1"/>
+            </wp:cNvGraphicFramePr>
+            <a:graphic xmlns:a="http://schemas.openxmlformats.org/drawingml/2006/main">
+              <a:graphicData uri="http://schemas.openxmlformats.org/drawingml/2006/picture">
+                <pic:pic xmlns:pic="http://schemas.openxmlformats.org/drawingml/2006/picture">
+                  <pic:nvPicPr>
+                    <pic:cNvPr id="0" name="Picture 1"/>
+                    <pic:cNvPicPr>
+                      <a:picLocks noChangeAspect="1" noChangeArrowheads="1"/>
+                    </pic:cNvPicPr>
+                  </pic:nvPicPr>
+                  <pic:blipFill>
+                    <a:blip r:embed="rId25">
+                      <a:extLst>
+                        <a:ext uri="{28A0092B-C50C-407E-A947-70E740481C1C}">
+                          <a14:useLocalDpi xmlns:a14="http://schemas.microsoft.com/office/drawing/2010/main" val="0"/>
+                        </a:ext>
+                      </a:extLst>
+                    </a:blip>
+                    <a:srcRect/>
+                    <a:stretch>
+                      <a:fillRect/>
+                    </a:stretch>
+                  </pic:blipFill>
+                  <pic:spPr bwMode="auto">
+                    <a:xfrm>
+                      <a:off x="0" y="0"/>
+                      <a:ext cx="4371975" cy="7419975"/>
+                    </a:xfrm>
+                    <a:prstGeom prst="rect">
+                      <a:avLst/>
+                    </a:prstGeom>
+                    <a:noFill/>
+                    <a:ln>
+                      <a:noFill/>
+                    </a:ln>
+                  </pic:spPr>
+                </pic:pic>
+              </a:graphicData>
+            </a:graphic>
+          </wp:inline>
+        </w:drawing>
+      </w:r>
+      <w:r>
+        <w:rPr>
+          <w:rFonts w:ascii="Times New Roman" w:hAnsi="Times New Roman" w:cs="Times New Roman"/>
+          <w:noProof/>
+          <w:sz w:val="24"/>
+        </w:rPr>
+        <w:lastRenderedPageBreak/>
+        <w:drawing>
+          <wp:inline distT="0" distB="0" distL="0" distR="0">
+            <wp:extent cx="5943600" cy="6534150"/>
+            <wp:effectExtent l="0" t="0" r="0" b="0"/>
+            <wp:docPr id="19" name="Picture 19"/>
+            <wp:cNvGraphicFramePr>
+              <a:graphicFrameLocks xmlns:a="http://schemas.openxmlformats.org/drawingml/2006/main" noChangeAspect="1"/>
+            </wp:cNvGraphicFramePr>
+            <a:graphic xmlns:a="http://schemas.openxmlformats.org/drawingml/2006/main">
+              <a:graphicData uri="http://schemas.openxmlformats.org/drawingml/2006/picture">
+                <pic:pic xmlns:pic="http://schemas.openxmlformats.org/drawingml/2006/picture">
+                  <pic:nvPicPr>
+                    <pic:cNvPr id="0" name="Picture 2"/>
+                    <pic:cNvPicPr>
+                      <a:picLocks noChangeAspect="1" noChangeArrowheads="1"/>
+                    </pic:cNvPicPr>
+                  </pic:nvPicPr>
+                  <pic:blipFill>
+                    <a:blip r:embed="rId26">
+                      <a:extLst>
+                        <a:ext uri="{28A0092B-C50C-407E-A947-70E740481C1C}">
+                          <a14:useLocalDpi xmlns:a14="http://schemas.microsoft.com/office/drawing/2010/main" val="0"/>
+                        </a:ext>
+                      </a:extLst>
+                    </a:blip>
+                    <a:srcRect/>
+                    <a:stretch>
+                      <a:fillRect/>
+                    </a:stretch>
+                  </pic:blipFill>
+                  <pic:spPr bwMode="auto">
+                    <a:xfrm>
+                      <a:off x="0" y="0"/>
+                      <a:ext cx="5943600" cy="6534150"/>
+                    </a:xfrm>
+                    <a:prstGeom prst="rect">
+                      <a:avLst/>
+                    </a:prstGeom>
+                    <a:noFill/>
+                    <a:ln>
+                      <a:noFill/>
+                    </a:ln>
+                  </pic:spPr>
+                </pic:pic>
+              </a:graphicData>
+            </a:graphic>
+          </wp:inline>
+        </w:drawing>
+      </w:r>
+    </w:p>
+    <w:p>
+      <w:pPr>
+        <w:autoSpaceDE w:val="0"/>
+        <w:autoSpaceDN w:val="0"/>
+        <w:adjustRightInd w:val="0"/>
+        <w:rPr>
+          <w:rFonts w:ascii="Arial" w:hAnsi="Arial" w:cs="Arial"/>
+          <w:sz w:val="32"/>
+          <w:szCs w:val="32"/>
+        </w:rPr>
+      </w:pPr>
+      <w:r>
+        <w:rPr>
+          <w:rFonts w:ascii="Arial" w:hAnsi="Arial" w:cs="Arial"/>
+          <w:noProof/>
+          <w:u w:val="single"/>
+        </w:rPr>
+        <w:lastRenderedPageBreak/>
+        <w:drawing>
+          <wp:inline distT="0" distB="0" distL="0" distR="0">
+            <wp:extent cx="5019675" cy="6143625"/>
+            <wp:effectExtent l="0" t="0" r="9525" b="9525"/>
+            <wp:docPr id="20" name="Picture 20"/>
+            <wp:cNvGraphicFramePr>
+              <a:graphicFrameLocks xmlns:a="http://schemas.openxmlformats.org/drawingml/2006/main" noChangeAspect="1"/>
+            </wp:cNvGraphicFramePr>
+            <a:graphic xmlns:a="http://schemas.openxmlformats.org/drawingml/2006/main">
+              <a:graphicData uri="http://schemas.openxmlformats.org/drawingml/2006/picture">
+                <pic:pic xmlns:pic="http://schemas.openxmlformats.org/drawingml/2006/picture">
+                  <pic:nvPicPr>
+                    <pic:cNvPr id="0" name="Picture 3"/>
+                    <pic:cNvPicPr>
+                      <a:picLocks noChangeAspect="1" noChangeArrowheads="1"/>
+                    </pic:cNvPicPr>
+                  </pic:nvPicPr>
+                  <pic:blipFill>
+                    <a:blip r:embed="rId27">
+                      <a:extLst>
+                        <a:ext uri="{28A0092B-C50C-407E-A947-70E740481C1C}">
+                          <a14:useLocalDpi xmlns:a14="http://schemas.microsoft.com/office/drawing/2010/main" val="0"/>
+                        </a:ext>
+                      </a:extLst>
+                    </a:blip>
+                    <a:srcRect/>
+                    <a:stretch>
+                      <a:fillRect/>
+                    </a:stretch>
+                  </pic:blipFill>
+                  <pic:spPr bwMode="auto">
+                    <a:xfrm>
+                      <a:off x="0" y="0"/>
+                      <a:ext cx="5019675" cy="6143625"/>
+                    </a:xfrm>
+                    <a:prstGeom prst="rect">
+                      <a:avLst/>
+                    </a:prstGeom>
+                    <a:noFill/>
+                    <a:ln>
+                      <a:noFill/>
+                    </a:ln>
+                  </pic:spPr>
+                </pic:pic>
+              </a:graphicData>
+            </a:graphic>
+          </wp:inline>
+        </w:drawing>
+      </w:r>
+      <w:bookmarkStart w:id="33" w:name="_GoBack"/>
+      <w:bookmarkEnd w:id="33"/>
       <w:r>
         <w:rPr>
           <w:rFonts w:ascii="Arial" w:hAnsi="Arial" w:cs="Arial"/>
@@ -8442,7 +8651,7 @@
                     </pic:cNvPicPr>
                   </pic:nvPicPr>
                   <pic:blipFill>
-                    <a:blip r:embed="rId25">
+                    <a:blip r:embed="rId28">
                       <a:extLst>
                         <a:ext uri="{28A0092B-C50C-407E-A947-70E740481C1C}">
                           <a14:useLocalDpi xmlns:a14="http://schemas.microsoft.com/office/drawing/2010/main" val="0"/>
@@ -8761,7 +8970,7 @@
                     <pic:cNvPicPr/>
                   </pic:nvPicPr>
                   <pic:blipFill>
-                    <a:blip r:embed="rId26"/>
+                    <a:blip r:embed="rId29"/>
                     <a:stretch>
                       <a:fillRect/>
                     </a:stretch>
@@ -9042,7 +9251,7 @@
                     <pic:cNvPicPr/>
                   </pic:nvPicPr>
                   <pic:blipFill>
-                    <a:blip r:embed="rId27">
+                    <a:blip r:embed="rId30">
                       <a:extLst>
                         <a:ext uri="{28A0092B-C50C-407E-A947-70E740481C1C}">
                           <a14:useLocalDpi xmlns:a14="http://schemas.microsoft.com/office/drawing/2010/main" val="0"/>
@@ -9586,7 +9795,7 @@
         </w:rPr>
         <w:t xml:space="preserve"> </w:t>
       </w:r>
-      <w:hyperlink r:id="rId28" w:history="1">
+      <w:hyperlink r:id="rId31" w:history="1">
         <w:r>
           <w:rPr>
             <w:rStyle w:val="Hyperlink"/>
@@ -9619,7 +9828,7 @@
         </w:rPr>
         <w:t xml:space="preserve"> </w:t>
       </w:r>
-      <w:hyperlink r:id="rId29" w:history="1">
+      <w:hyperlink r:id="rId32" w:history="1">
         <w:r>
           <w:rPr>
             <w:rStyle w:val="Hyperlink"/>
@@ -9652,7 +9861,7 @@
         </w:rPr>
         <w:t xml:space="preserve"> </w:t>
       </w:r>
-      <w:hyperlink r:id="rId30" w:history="1">
+      <w:hyperlink r:id="rId33" w:history="1">
         <w:r>
           <w:rPr>
             <w:rStyle w:val="Hyperlink"/>
@@ -9685,7 +9894,7 @@
         </w:rPr>
         <w:t xml:space="preserve"> </w:t>
       </w:r>
-      <w:hyperlink r:id="rId31" w:history="1">
+      <w:hyperlink r:id="rId34" w:history="1">
         <w:r>
           <w:rPr>
             <w:rStyle w:val="Hyperlink"/>
@@ -9721,7 +9930,7 @@
         </w:rPr>
         <w:t xml:space="preserve"> </w:t>
       </w:r>
-      <w:hyperlink r:id="rId32" w:history="1">
+      <w:hyperlink r:id="rId35" w:history="1">
         <w:r>
           <w:rPr>
             <w:rStyle w:val="Hyperlink"/>
@@ -12282,7 +12491,7 @@
 </file>
 
 <file path=customXml/itemProps3.xml><?xml version="1.0" encoding="utf-8"?>
-<ds:datastoreItem xmlns:ds="http://schemas.openxmlformats.org/officeDocument/2006/customXml" ds:itemID="{268626D3-B093-42A7-BBB9-3B20D48A50F8}">
+<ds:datastoreItem xmlns:ds="http://schemas.openxmlformats.org/officeDocument/2006/customXml" ds:itemID="{B911CC68-CEE3-4C9B-A340-70374AF0F539}">
   <ds:schemaRefs>
     <ds:schemaRef ds:uri="http://schemas.openxmlformats.org/officeDocument/2006/bibliography"/>
   </ds:schemaRefs>

</xml_diff>